<commit_message>
Classes set up. Controllers tomorrow
</commit_message>
<xml_diff>
--- a/Controller Tables.docx
+++ b/Controller Tables.docx
@@ -101,9 +101,11 @@
           <w:numId w:val="5"/>
         </w:numPr>
       </w:pPr>
+      <w:proofErr w:type="spellStart"/>
       <w:r>
         <w:t>first_name</w:t>
       </w:r>
+      <w:proofErr w:type="spellEnd"/>
       <w:r>
         <w:tab/>
       </w:r>
@@ -127,9 +129,11 @@
           <w:numId w:val="5"/>
         </w:numPr>
       </w:pPr>
+      <w:proofErr w:type="spellStart"/>
       <w:r>
         <w:t>last_name</w:t>
       </w:r>
+      <w:proofErr w:type="spellEnd"/>
       <w:r>
         <w:tab/>
       </w:r>
@@ -310,6 +314,7 @@
           <w:bCs/>
         </w:rPr>
       </w:pPr>
+      <w:proofErr w:type="spellStart"/>
       <w:r>
         <w:rPr>
           <w:b/>
@@ -317,6 +322,7 @@
         </w:rPr>
         <w:t>user_id</w:t>
       </w:r>
+      <w:proofErr w:type="spellEnd"/>
       <w:r>
         <w:rPr>
           <w:b/>
@@ -393,9 +399,11 @@
       <w:pPr>
         <w:pStyle w:val="Heading1"/>
       </w:pPr>
+      <w:proofErr w:type="spellStart"/>
       <w:r>
         <w:t>CoffeeType</w:t>
       </w:r>
+      <w:proofErr w:type="spellEnd"/>
       <w:r>
         <w:t xml:space="preserve"> – Details of coffee</w:t>
       </w:r>
@@ -465,9 +473,11 @@
           <w:numId w:val="1"/>
         </w:numPr>
       </w:pPr>
+      <w:proofErr w:type="spellStart"/>
       <w:r>
         <w:t>sku</w:t>
       </w:r>
+      <w:proofErr w:type="spellEnd"/>
       <w:r>
         <w:tab/>
       </w:r>
@@ -596,6 +606,7 @@
           <w:bCs/>
         </w:rPr>
       </w:pPr>
+      <w:proofErr w:type="spellStart"/>
       <w:r>
         <w:rPr>
           <w:b/>
@@ -603,6 +614,7 @@
         </w:rPr>
         <w:t>discount_id</w:t>
       </w:r>
+      <w:proofErr w:type="spellEnd"/>
       <w:r>
         <w:rPr>
           <w:b/>
@@ -697,9 +709,11 @@
           <w:numId w:val="2"/>
         </w:numPr>
       </w:pPr>
+      <w:proofErr w:type="spellStart"/>
       <w:r>
         <w:t>sku</w:t>
       </w:r>
+      <w:proofErr w:type="spellEnd"/>
       <w:r>
         <w:tab/>
       </w:r>
@@ -886,9 +900,11 @@
           <w:numId w:val="3"/>
         </w:numPr>
       </w:pPr>
+      <w:proofErr w:type="spellStart"/>
       <w:r>
         <w:t>amount_percent</w:t>
       </w:r>
+      <w:proofErr w:type="spellEnd"/>
       <w:r>
         <w:tab/>
         <w:t>:</w:t>
@@ -999,6 +1015,7 @@
           <w:bCs/>
         </w:rPr>
       </w:pPr>
+      <w:proofErr w:type="spellStart"/>
       <w:r>
         <w:rPr>
           <w:b/>
@@ -1006,6 +1023,7 @@
         </w:rPr>
         <w:t>session_id</w:t>
       </w:r>
+      <w:proofErr w:type="spellEnd"/>
       <w:r>
         <w:rPr>
           <w:b/>
@@ -1042,6 +1060,7 @@
           <w:bCs/>
         </w:rPr>
       </w:pPr>
+      <w:proofErr w:type="spellStart"/>
       <w:r>
         <w:rPr>
           <w:b/>
@@ -1049,6 +1068,7 @@
         </w:rPr>
         <w:t>coffee_id</w:t>
       </w:r>
+      <w:proofErr w:type="spellEnd"/>
       <w:r>
         <w:rPr>
           <w:b/>
@@ -1101,8 +1121,13 @@
       <w:pPr>
         <w:pStyle w:val="Heading1"/>
       </w:pPr>
-      <w:r>
-        <w:t>Payment_Details – Payment details of users bank</w:t>
+      <w:proofErr w:type="spellStart"/>
+      <w:r>
+        <w:t>Payment_Details</w:t>
+      </w:r>
+      <w:proofErr w:type="spellEnd"/>
+      <w:r>
+        <w:t xml:space="preserve"> – Payment details of users bank</w:t>
       </w:r>
     </w:p>
     <w:p>
@@ -1162,17 +1187,64 @@
           <w:ilvl w:val="0"/>
           <w:numId w:val="7"/>
         </w:numPr>
-        <w:rPr>
-          <w:b/>
-          <w:bCs/>
-        </w:rPr>
-      </w:pPr>
-      <w:r>
-        <w:rPr>
-          <w:b/>
-          <w:bCs/>
-        </w:rPr>
-        <w:t>order_id</w:t>
+      </w:pPr>
+      <w:r>
+        <w:t>amount</w:t>
+      </w:r>
+      <w:r>
+        <w:tab/>
+      </w:r>
+      <w:r>
+        <w:tab/>
+      </w:r>
+      <w:r>
+        <w:tab/>
+        <w:t xml:space="preserve">: </w:t>
+      </w:r>
+      <w:r>
+        <w:tab/>
+        <w:t>Total to pay (double)</w:t>
+      </w:r>
+    </w:p>
+    <w:p/>
+    <w:p>
+      <w:pPr>
+        <w:pStyle w:val="Heading1"/>
+      </w:pPr>
+      <w:proofErr w:type="spellStart"/>
+      <w:r>
+        <w:t>Order_Receipt</w:t>
+      </w:r>
+      <w:proofErr w:type="spellEnd"/>
+      <w:r>
+        <w:t xml:space="preserve"> – Auditable receipt</w:t>
+      </w:r>
+    </w:p>
+    <w:p>
+      <w:pPr>
+        <w:pStyle w:val="ListParagraph"/>
+        <w:numPr>
+          <w:ilvl w:val="0"/>
+          <w:numId w:val="8"/>
+        </w:numPr>
+        <w:rPr>
+          <w:b/>
+          <w:bCs/>
+        </w:rPr>
+      </w:pPr>
+      <w:r>
+        <w:rPr>
+          <w:b/>
+          <w:bCs/>
+        </w:rPr>
+        <w:t>id</w:t>
+      </w:r>
+      <w:r>
+        <w:rPr>
+          <w:b/>
+          <w:bCs/>
+        </w:rPr>
+        <w:tab/>
       </w:r>
       <w:r>
         <w:rPr>
@@ -1195,6 +1267,58 @@
           <w:bCs/>
         </w:rPr>
         <w:tab/>
+        <w:t>Receipt ID (int) – PK</w:t>
+      </w:r>
+    </w:p>
+    <w:p>
+      <w:pPr>
+        <w:pStyle w:val="ListParagraph"/>
+        <w:numPr>
+          <w:ilvl w:val="0"/>
+          <w:numId w:val="8"/>
+        </w:numPr>
+        <w:rPr>
+          <w:b/>
+          <w:bCs/>
+        </w:rPr>
+      </w:pPr>
+      <w:proofErr w:type="spellStart"/>
+      <w:r>
+        <w:rPr>
+          <w:b/>
+          <w:bCs/>
+        </w:rPr>
+        <w:t>payment</w:t>
+      </w:r>
+      <w:r>
+        <w:rPr>
+          <w:b/>
+          <w:bCs/>
+        </w:rPr>
+        <w:t>_id</w:t>
+      </w:r>
+      <w:proofErr w:type="spellEnd"/>
+      <w:r>
+        <w:rPr>
+          <w:b/>
+          <w:bCs/>
+        </w:rPr>
+        <w:tab/>
+      </w:r>
+      <w:r>
+        <w:rPr>
+          <w:b/>
+          <w:bCs/>
+        </w:rPr>
+        <w:tab/>
+        <w:t>:</w:t>
+      </w:r>
+      <w:r>
+        <w:rPr>
+          <w:b/>
+          <w:bCs/>
+        </w:rPr>
+        <w:tab/>
         <w:t>Order ID (int) - FK</w:t>
       </w:r>
     </w:p>
@@ -1203,15 +1327,162 @@
         <w:pStyle w:val="ListParagraph"/>
         <w:numPr>
           <w:ilvl w:val="0"/>
-          <w:numId w:val="7"/>
-        </w:numPr>
-      </w:pPr>
-      <w:r>
-        <w:t>amount</w:t>
-      </w:r>
-      <w:r>
-        <w:tab/>
-      </w:r>
+          <w:numId w:val="8"/>
+        </w:numPr>
+        <w:rPr>
+          <w:b/>
+          <w:bCs/>
+        </w:rPr>
+      </w:pPr>
+      <w:proofErr w:type="spellStart"/>
+      <w:r>
+        <w:rPr>
+          <w:b/>
+          <w:bCs/>
+        </w:rPr>
+        <w:t>payment_amount</w:t>
+      </w:r>
+      <w:proofErr w:type="spellEnd"/>
+      <w:r>
+        <w:rPr>
+          <w:b/>
+          <w:bCs/>
+        </w:rPr>
+        <w:tab/>
+        <w:t>:</w:t>
+      </w:r>
+      <w:r>
+        <w:rPr>
+          <w:b/>
+          <w:bCs/>
+        </w:rPr>
+        <w:tab/>
+      </w:r>
+      <w:r>
+        <w:rPr>
+          <w:b/>
+          <w:bCs/>
+        </w:rPr>
+        <w:t>Amount</w:t>
+      </w:r>
+      <w:r>
+        <w:rPr>
+          <w:b/>
+          <w:bCs/>
+        </w:rPr>
+        <w:t xml:space="preserve"> (double)</w:t>
+      </w:r>
+      <w:r>
+        <w:rPr>
+          <w:b/>
+          <w:bCs/>
+        </w:rPr>
+        <w:t xml:space="preserve"> - FK</w:t>
+      </w:r>
+    </w:p>
+    <w:p>
+      <w:pPr>
+        <w:pStyle w:val="ListParagraph"/>
+        <w:numPr>
+          <w:ilvl w:val="0"/>
+          <w:numId w:val="8"/>
+        </w:numPr>
+        <w:rPr>
+          <w:b/>
+          <w:bCs/>
+        </w:rPr>
+      </w:pPr>
+      <w:proofErr w:type="spellStart"/>
+      <w:r>
+        <w:rPr>
+          <w:b/>
+          <w:bCs/>
+        </w:rPr>
+        <w:t>coffee_id</w:t>
+      </w:r>
+      <w:proofErr w:type="spellEnd"/>
+      <w:r>
+        <w:rPr>
+          <w:b/>
+          <w:bCs/>
+        </w:rPr>
+        <w:tab/>
+      </w:r>
+      <w:r>
+        <w:rPr>
+          <w:b/>
+          <w:bCs/>
+        </w:rPr>
+        <w:tab/>
+        <w:t>:</w:t>
+      </w:r>
+      <w:r>
+        <w:rPr>
+          <w:b/>
+          <w:bCs/>
+        </w:rPr>
+        <w:tab/>
+        <w:t>Coffee ID (int) - FK</w:t>
+      </w:r>
+    </w:p>
+    <w:p>
+      <w:pPr>
+        <w:pStyle w:val="ListParagraph"/>
+        <w:numPr>
+          <w:ilvl w:val="0"/>
+          <w:numId w:val="8"/>
+        </w:numPr>
+        <w:rPr>
+          <w:b/>
+          <w:bCs/>
+        </w:rPr>
+      </w:pPr>
+      <w:proofErr w:type="spellStart"/>
+      <w:r>
+        <w:rPr>
+          <w:b/>
+          <w:bCs/>
+        </w:rPr>
+        <w:t>toppings_id</w:t>
+      </w:r>
+      <w:proofErr w:type="spellEnd"/>
+      <w:r>
+        <w:rPr>
+          <w:b/>
+          <w:bCs/>
+        </w:rPr>
+        <w:tab/>
+      </w:r>
+      <w:r>
+        <w:rPr>
+          <w:b/>
+          <w:bCs/>
+        </w:rPr>
+        <w:tab/>
+        <w:t>:</w:t>
+      </w:r>
+      <w:r>
+        <w:rPr>
+          <w:b/>
+          <w:bCs/>
+        </w:rPr>
+        <w:tab/>
+        <w:t>Toppings ID (int) - FK</w:t>
+      </w:r>
+    </w:p>
+    <w:p>
+      <w:pPr>
+        <w:pStyle w:val="ListParagraph"/>
+        <w:numPr>
+          <w:ilvl w:val="0"/>
+          <w:numId w:val="8"/>
+        </w:numPr>
+      </w:pPr>
+      <w:proofErr w:type="spellStart"/>
+      <w:r>
+        <w:t>cart_quantity</w:t>
+      </w:r>
+      <w:proofErr w:type="spellEnd"/>
       <w:r>
         <w:tab/>
       </w:r>
@@ -1221,16 +1492,7 @@
       </w:r>
       <w:r>
         <w:tab/>
-        <w:t>Total to pay (double)</w:t>
-      </w:r>
-    </w:p>
-    <w:p/>
-    <w:p>
-      <w:pPr>
-        <w:pStyle w:val="Heading1"/>
-      </w:pPr>
-      <w:r>
-        <w:t>Order_Receipt – Auditable receipt</w:t>
+        <w:t>Cart Quantity (int) - FK</w:t>
       </w:r>
     </w:p>
     <w:p>
@@ -1240,47 +1502,23 @@
           <w:ilvl w:val="0"/>
           <w:numId w:val="8"/>
         </w:numPr>
-        <w:rPr>
-          <w:b/>
-          <w:bCs/>
-        </w:rPr>
-      </w:pPr>
-      <w:r>
-        <w:rPr>
-          <w:b/>
-          <w:bCs/>
-        </w:rPr>
-        <w:t>id</w:t>
-      </w:r>
-      <w:r>
-        <w:rPr>
-          <w:b/>
-          <w:bCs/>
-        </w:rPr>
-        <w:tab/>
-      </w:r>
-      <w:r>
-        <w:rPr>
-          <w:b/>
-          <w:bCs/>
-        </w:rPr>
-        <w:tab/>
-      </w:r>
-      <w:r>
-        <w:rPr>
-          <w:b/>
-          <w:bCs/>
-        </w:rPr>
+      </w:pPr>
+      <w:r>
+        <w:t>paid</w:t>
+      </w:r>
+      <w:r>
+        <w:tab/>
+      </w:r>
+      <w:r>
+        <w:tab/>
+      </w:r>
+      <w:r>
         <w:tab/>
         <w:t>:</w:t>
       </w:r>
       <w:r>
-        <w:rPr>
-          <w:b/>
-          <w:bCs/>
-        </w:rPr>
-        <w:tab/>
-        <w:t>Receipt ID (int) – PK</w:t>
+        <w:tab/>
+        <w:t>Has order been successfully completed? (Boolean)</w:t>
       </w:r>
     </w:p>
     <w:p>
@@ -1290,244 +1528,12 @@
           <w:ilvl w:val="0"/>
           <w:numId w:val="8"/>
         </w:numPr>
-        <w:rPr>
-          <w:b/>
-          <w:bCs/>
-        </w:rPr>
-      </w:pPr>
-      <w:r>
-        <w:rPr>
-          <w:b/>
-          <w:bCs/>
-        </w:rPr>
-        <w:t>order_id</w:t>
-      </w:r>
-      <w:r>
-        <w:rPr>
-          <w:b/>
-          <w:bCs/>
-        </w:rPr>
-        <w:tab/>
-      </w:r>
-      <w:r>
-        <w:rPr>
-          <w:b/>
-          <w:bCs/>
-        </w:rPr>
-        <w:tab/>
-        <w:t>:</w:t>
-      </w:r>
-      <w:r>
-        <w:rPr>
-          <w:b/>
-          <w:bCs/>
-        </w:rPr>
-        <w:tab/>
-        <w:t>Order ID (int) - FK</w:t>
-      </w:r>
-    </w:p>
-    <w:p>
-      <w:pPr>
-        <w:pStyle w:val="ListParagraph"/>
-        <w:numPr>
-          <w:ilvl w:val="0"/>
-          <w:numId w:val="8"/>
-        </w:numPr>
-        <w:rPr>
-          <w:b/>
-          <w:bCs/>
-        </w:rPr>
-      </w:pPr>
-      <w:r>
-        <w:rPr>
-          <w:b/>
-          <w:bCs/>
-        </w:rPr>
-        <w:t>payment_amount</w:t>
-      </w:r>
-      <w:r>
-        <w:rPr>
-          <w:b/>
-          <w:bCs/>
-        </w:rPr>
-        <w:tab/>
-        <w:t>:</w:t>
-      </w:r>
-      <w:r>
-        <w:rPr>
-          <w:b/>
-          <w:bCs/>
-        </w:rPr>
-        <w:tab/>
-      </w:r>
-      <w:r>
-        <w:rPr>
-          <w:b/>
-          <w:bCs/>
-        </w:rPr>
-        <w:t>Amount</w:t>
-      </w:r>
-      <w:r>
-        <w:rPr>
-          <w:b/>
-          <w:bCs/>
-        </w:rPr>
-        <w:t xml:space="preserve"> (double)</w:t>
-      </w:r>
-      <w:r>
-        <w:rPr>
-          <w:b/>
-          <w:bCs/>
-        </w:rPr>
-        <w:t xml:space="preserve"> - FK</w:t>
-      </w:r>
-    </w:p>
-    <w:p>
-      <w:pPr>
-        <w:pStyle w:val="ListParagraph"/>
-        <w:numPr>
-          <w:ilvl w:val="0"/>
-          <w:numId w:val="8"/>
-        </w:numPr>
-        <w:rPr>
-          <w:b/>
-          <w:bCs/>
-        </w:rPr>
-      </w:pPr>
-      <w:r>
-        <w:rPr>
-          <w:b/>
-          <w:bCs/>
-        </w:rPr>
-        <w:t>coffee_id</w:t>
-      </w:r>
-      <w:r>
-        <w:rPr>
-          <w:b/>
-          <w:bCs/>
-        </w:rPr>
-        <w:tab/>
-      </w:r>
-      <w:r>
-        <w:rPr>
-          <w:b/>
-          <w:bCs/>
-        </w:rPr>
-        <w:tab/>
-        <w:t>:</w:t>
-      </w:r>
-      <w:r>
-        <w:rPr>
-          <w:b/>
-          <w:bCs/>
-        </w:rPr>
-        <w:tab/>
-        <w:t>Coffee ID (int) - FK</w:t>
-      </w:r>
-    </w:p>
-    <w:p>
-      <w:pPr>
-        <w:pStyle w:val="ListParagraph"/>
-        <w:numPr>
-          <w:ilvl w:val="0"/>
-          <w:numId w:val="8"/>
-        </w:numPr>
-        <w:rPr>
-          <w:b/>
-          <w:bCs/>
-        </w:rPr>
-      </w:pPr>
-      <w:r>
-        <w:rPr>
-          <w:b/>
-          <w:bCs/>
-        </w:rPr>
-        <w:t>toppings_id</w:t>
-      </w:r>
-      <w:r>
-        <w:rPr>
-          <w:b/>
-          <w:bCs/>
-        </w:rPr>
-        <w:tab/>
-      </w:r>
-      <w:r>
-        <w:rPr>
-          <w:b/>
-          <w:bCs/>
-        </w:rPr>
-        <w:tab/>
-        <w:t>:</w:t>
-      </w:r>
-      <w:r>
-        <w:rPr>
-          <w:b/>
-          <w:bCs/>
-        </w:rPr>
-        <w:tab/>
-        <w:t>Toppings ID (int) - FK</w:t>
-      </w:r>
-    </w:p>
-    <w:p>
-      <w:pPr>
-        <w:pStyle w:val="ListParagraph"/>
-        <w:numPr>
-          <w:ilvl w:val="0"/>
-          <w:numId w:val="8"/>
-        </w:numPr>
-      </w:pPr>
-      <w:r>
-        <w:t>cart_quantity</w:t>
-      </w:r>
-      <w:r>
-        <w:tab/>
-      </w:r>
-      <w:r>
-        <w:tab/>
-        <w:t xml:space="preserve">: </w:t>
-      </w:r>
-      <w:r>
-        <w:tab/>
-        <w:t>Cart Quantity (int) - FK</w:t>
-      </w:r>
-    </w:p>
-    <w:p>
-      <w:pPr>
-        <w:pStyle w:val="ListParagraph"/>
-        <w:numPr>
-          <w:ilvl w:val="0"/>
-          <w:numId w:val="8"/>
-        </w:numPr>
-      </w:pPr>
-      <w:r>
-        <w:t>paid</w:t>
-      </w:r>
-      <w:r>
-        <w:tab/>
-      </w:r>
-      <w:r>
-        <w:tab/>
-      </w:r>
-      <w:r>
-        <w:tab/>
-        <w:t>:</w:t>
-      </w:r>
-      <w:r>
-        <w:tab/>
-        <w:t>Has order been successfully completed? (Boolean)</w:t>
-      </w:r>
-    </w:p>
-    <w:p>
-      <w:pPr>
-        <w:pStyle w:val="ListParagraph"/>
-        <w:numPr>
-          <w:ilvl w:val="0"/>
-          <w:numId w:val="8"/>
-        </w:numPr>
-      </w:pPr>
+      </w:pPr>
+      <w:proofErr w:type="spellStart"/>
       <w:r>
         <w:t>receipt_number</w:t>
       </w:r>
+      <w:proofErr w:type="spellEnd"/>
       <w:r>
         <w:tab/>
         <w:t>:</w:t>

</xml_diff>